<commit_message>
updated streamlit and Data
</commit_message>
<xml_diff>
--- a/Data/Baseline Financial Diaries_1/Kebbi/FDs/Ngaski/Non WAG/kebbi_Ngaski_wara_Financialdiaries_formerandnonwag_17122021. week 2.docx
+++ b/Data/Baseline Financial Diaries_1/Kebbi/FDs/Ngaski/Non WAG/kebbi_Ngaski_wara_Financialdiaries_formerandnonwag_17122021. week 2.docx
@@ -1664,11 +1664,14 @@
             </w:r>
             <w:proofErr w:type="spellStart"/>
             <w:r>
-              <w:t>islamiyya</w:t>
+              <w:t>islamiyy</w:t>
+            </w:r>
+            <w:r>
+              <w:t>a</w:t>
             </w:r>
             <w:proofErr w:type="spellEnd"/>
             <w:r>
-              <w:t>/ shoes</w:t>
+              <w:t xml:space="preserve"> </w:t>
             </w:r>
           </w:p>
         </w:tc>
@@ -1693,7 +1696,7 @@
               <w:rPr>
                 <w:sz w:val="20"/>
               </w:rPr>
-              <w:t>3500/ 1600</w:t>
+              <w:t>3500</w:t>
             </w:r>
           </w:p>
         </w:tc>
@@ -1768,17 +1771,22 @@
           </w:tcPr>
           <w:p>
             <w:r>
-              <w:rPr>
-                <w:sz w:val="20"/>
-              </w:rPr>
+              <w:t>S</w:t>
+            </w:r>
+            <w:r>
+              <w:t>hoes</w:t>
+            </w:r>
+            <w:r>
               <w:t xml:space="preserve"> </w:t>
             </w:r>
             <w:r>
-              <w:rPr>
-                <w:sz w:val="20"/>
-              </w:rPr>
-              <w:t>Payment of loan</w:t>
-            </w:r>
+              <w:t xml:space="preserve">for </w:t>
+            </w:r>
+            <w:proofErr w:type="spellStart"/>
+            <w:r>
+              <w:t>islamiyya</w:t>
+            </w:r>
+            <w:proofErr w:type="spellEnd"/>
           </w:p>
         </w:tc>
         <w:tc>
@@ -1802,7 +1810,7 @@
               <w:rPr>
                 <w:sz w:val="20"/>
               </w:rPr>
-              <w:t>1000</w:t>
+              <w:t>1600</w:t>
             </w:r>
           </w:p>
         </w:tc>
@@ -1823,6 +1831,113 @@
               </w:rPr>
               <w:t xml:space="preserve"> </w:t>
             </w:r>
+          </w:p>
+        </w:tc>
+      </w:tr>
+      <w:tr>
+        <w:trPr>
+          <w:trHeight w:val="449"/>
+        </w:trPr>
+        <w:tc>
+          <w:tcPr>
+            <w:tcW w:w="5545" w:type="dxa"/>
+            <w:tcBorders>
+              <w:top w:val="single" w:sz="4" w:space="0" w:color="000000"/>
+              <w:left w:val="single" w:sz="4" w:space="0" w:color="000000"/>
+              <w:bottom w:val="single" w:sz="4" w:space="0" w:color="000000"/>
+              <w:right w:val="single" w:sz="4" w:space="0" w:color="000000"/>
+            </w:tcBorders>
+          </w:tcPr>
+          <w:p>
+            <w:pPr>
+              <w:rPr>
+                <w:sz w:val="20"/>
+              </w:rPr>
+            </w:pPr>
+          </w:p>
+        </w:tc>
+        <w:tc>
+          <w:tcPr>
+            <w:tcW w:w="899" w:type="dxa"/>
+            <w:tcBorders>
+              <w:top w:val="single" w:sz="4" w:space="0" w:color="000000"/>
+              <w:left w:val="single" w:sz="4" w:space="0" w:color="000000"/>
+              <w:bottom w:val="single" w:sz="4" w:space="0" w:color="000000"/>
+              <w:right w:val="single" w:sz="4" w:space="0" w:color="000000"/>
+            </w:tcBorders>
+          </w:tcPr>
+          <w:p>
+            <w:pPr>
+              <w:rPr>
+                <w:sz w:val="20"/>
+              </w:rPr>
+            </w:pPr>
+          </w:p>
+        </w:tc>
+        <w:tc>
+          <w:tcPr>
+            <w:tcW w:w="2276" w:type="dxa"/>
+            <w:tcBorders>
+              <w:top w:val="single" w:sz="4" w:space="0" w:color="000000"/>
+              <w:left w:val="single" w:sz="4" w:space="0" w:color="000000"/>
+              <w:bottom w:val="single" w:sz="4" w:space="0" w:color="000000"/>
+              <w:right w:val="single" w:sz="4" w:space="0" w:color="000000"/>
+            </w:tcBorders>
+          </w:tcPr>
+          <w:p>
+            <w:pPr>
+              <w:rPr>
+                <w:sz w:val="20"/>
+              </w:rPr>
+            </w:pPr>
+            <w:r>
+              <w:rPr>
+                <w:sz w:val="20"/>
+              </w:rPr>
+              <w:t xml:space="preserve"> Payment of loan</w:t>
+            </w:r>
+          </w:p>
+        </w:tc>
+        <w:tc>
+          <w:tcPr>
+            <w:tcW w:w="1411" w:type="dxa"/>
+            <w:tcBorders>
+              <w:top w:val="single" w:sz="4" w:space="0" w:color="000000"/>
+              <w:left w:val="single" w:sz="4" w:space="0" w:color="000000"/>
+              <w:bottom w:val="single" w:sz="4" w:space="0" w:color="000000"/>
+              <w:right w:val="single" w:sz="4" w:space="0" w:color="000000"/>
+            </w:tcBorders>
+          </w:tcPr>
+          <w:p>
+            <w:pPr>
+              <w:rPr>
+                <w:sz w:val="20"/>
+              </w:rPr>
+            </w:pPr>
+            <w:r>
+              <w:rPr>
+                <w:sz w:val="20"/>
+              </w:rPr>
+              <w:t>₦ 1000</w:t>
+            </w:r>
+          </w:p>
+        </w:tc>
+        <w:tc>
+          <w:tcPr>
+            <w:tcW w:w="3515" w:type="dxa"/>
+            <w:tcBorders>
+              <w:top w:val="single" w:sz="4" w:space="0" w:color="000000"/>
+              <w:left w:val="single" w:sz="4" w:space="0" w:color="000000"/>
+              <w:bottom w:val="single" w:sz="4" w:space="0" w:color="000000"/>
+              <w:right w:val="single" w:sz="4" w:space="0" w:color="000000"/>
+            </w:tcBorders>
+          </w:tcPr>
+          <w:p>
+            <w:pPr>
+              <w:rPr>
+                <w:sz w:val="20"/>
+              </w:rPr>
+            </w:pPr>
           </w:p>
         </w:tc>
       </w:tr>
@@ -1883,13 +1998,7 @@
               <w:rPr>
                 <w:sz w:val="20"/>
               </w:rPr>
-              <w:t xml:space="preserve"> </w:t>
-            </w:r>
-            <w:r>
-              <w:rPr>
-                <w:sz w:val="20"/>
-              </w:rPr>
-              <w:t>Wedding contribution</w:t>
+              <w:t xml:space="preserve"> Wedding contribution</w:t>
             </w:r>
           </w:p>
         </w:tc>
@@ -1908,13 +2017,7 @@
               <w:rPr>
                 <w:sz w:val="20"/>
               </w:rPr>
-              <w:t xml:space="preserve">₦ </w:t>
-            </w:r>
-            <w:r>
-              <w:rPr>
-                <w:sz w:val="20"/>
-              </w:rPr>
-              <w:t>1500</w:t>
+              <w:t>₦ 1500</w:t>
             </w:r>
           </w:p>
         </w:tc>
@@ -2027,7 +2130,7 @@
               </wp:inline>
             </w:drawing>
           </mc:Choice>
-          <mc:Fallback xmlns:a="http://schemas.openxmlformats.org/drawingml/2006/main" xmlns:wp14="http://schemas.microsoft.com/office/word/2010/wordml">
+          <mc:Fallback xmlns:wp14="http://schemas.microsoft.com/office/word/2010/wordml" xmlns:a="http://schemas.openxmlformats.org/drawingml/2006/main">
             <w:pict w14:anchorId="3632AA1E">
               <v:group id="Group 23238" style="width:144.02pt;height:0.839966pt;mso-position-horizontal-relative:char;mso-position-vertical-relative:line" coordsize="18290,106">
                 <v:shape id="Shape 27362" style="position:absolute;width:18290;height:106;left:0;top:0;" coordsize="1829054,10668" path="m0,0l1829054,0l1829054,10668l0,10668l0,0">
@@ -2405,6 +2508,7 @@
     <w:lsdException w:name="HTML Sample" w:semiHidden="1" w:unhideWhenUsed="1"/>
     <w:lsdException w:name="HTML Typewriter" w:semiHidden="1" w:unhideWhenUsed="1"/>
     <w:lsdException w:name="HTML Variable" w:semiHidden="1" w:unhideWhenUsed="1"/>
+    <w:lsdException w:name="Normal Table" w:semiHidden="1" w:unhideWhenUsed="1"/>
     <w:lsdException w:name="annotation subject" w:semiHidden="1" w:unhideWhenUsed="1"/>
     <w:lsdException w:name="No List" w:semiHidden="1" w:unhideWhenUsed="1"/>
     <w:lsdException w:name="Outline List 1" w:semiHidden="1" w:unhideWhenUsed="1"/>
@@ -2451,8 +2555,10 @@
     <w:lsdException w:name="Table Subtle 2" w:semiHidden="1" w:unhideWhenUsed="1"/>
     <w:lsdException w:name="Table Web 1" w:semiHidden="1" w:unhideWhenUsed="1"/>
     <w:lsdException w:name="Table Web 2" w:semiHidden="1" w:unhideWhenUsed="1"/>
+    <w:lsdException w:name="Table Web 3" w:semiHidden="1" w:unhideWhenUsed="1"/>
     <w:lsdException w:name="Balloon Text" w:semiHidden="1" w:unhideWhenUsed="1"/>
     <w:lsdException w:name="Table Grid" w:uiPriority="39"/>
+    <w:lsdException w:name="Table Theme" w:semiHidden="1" w:unhideWhenUsed="1"/>
     <w:lsdException w:name="Placeholder Text" w:semiHidden="1"/>
     <w:lsdException w:name="No Spacing" w:uiPriority="1" w:qFormat="1"/>
     <w:lsdException w:name="Light Shading" w:uiPriority="60"/>

</xml_diff>